<commit_message>
added by-species non linear model
</commit_message>
<xml_diff>
--- a/drafts/SUPP_GrowthScaling_v1_Max.docx
+++ b/drafts/SUPP_GrowthScaling_v1_Max.docx
@@ -113,7 +113,15 @@
           <w:rFonts w:cstheme="minorHAnsi"/>
           <w:lang w:val="sv-SE"/>
         </w:rPr>
-        <w:t>, Jan Ohlberger</w:t>
+        <w:t xml:space="preserve">, Jan </w:t>
+      </w:r>
+      <w:proofErr w:type="spellStart"/>
+      <w:r>
+        <w:rPr>
+          <w:rFonts w:cstheme="minorHAnsi"/>
+          <w:lang w:val="sv-SE"/>
+        </w:rPr>
+        <w:t>Ohlberger</w:t>
       </w:r>
       <w:r>
         <w:rPr>
@@ -123,12 +131,21 @@
         </w:rPr>
         <w:t>b</w:t>
       </w:r>
+      <w:proofErr w:type="spellEnd"/>
       <w:r>
         <w:rPr>
           <w:rFonts w:cstheme="minorHAnsi"/>
           <w:lang w:val="sv-SE"/>
         </w:rPr>
-        <w:t>, Anna Gårdmark</w:t>
+        <w:t xml:space="preserve">, Anna </w:t>
+      </w:r>
+      <w:proofErr w:type="spellStart"/>
+      <w:r>
+        <w:rPr>
+          <w:rFonts w:cstheme="minorHAnsi"/>
+          <w:lang w:val="sv-SE"/>
+        </w:rPr>
+        <w:t>Gårdmark</w:t>
       </w:r>
       <w:r>
         <w:rPr>
@@ -138,6 +155,7 @@
         </w:rPr>
         <w:t>c</w:t>
       </w:r>
+      <w:proofErr w:type="spellEnd"/>
     </w:p>
     <w:p>
       <w:pPr>
@@ -173,7 +191,39 @@
           <w:rFonts w:cstheme="minorHAnsi"/>
           <w:sz w:val="20"/>
         </w:rPr>
-        <w:t>Swedish University of Agricultural Sciences, Department of Aquatic Resources, Institute of Coastal Research, Skolgatan 6, Öregrund 742 42, Sweden</w:t>
+        <w:t xml:space="preserve">Swedish University of Agricultural Sciences, Department of Aquatic Resources, Institute of Coastal Research, </w:t>
+      </w:r>
+      <w:proofErr w:type="spellStart"/>
+      <w:r>
+        <w:rPr>
+          <w:rFonts w:cstheme="minorHAnsi"/>
+          <w:sz w:val="20"/>
+        </w:rPr>
+        <w:t>Skolgatan</w:t>
+      </w:r>
+      <w:proofErr w:type="spellEnd"/>
+      <w:r>
+        <w:rPr>
+          <w:rFonts w:cstheme="minorHAnsi"/>
+          <w:sz w:val="20"/>
+        </w:rPr>
+        <w:t xml:space="preserve"> 6, </w:t>
+      </w:r>
+      <w:proofErr w:type="spellStart"/>
+      <w:r>
+        <w:rPr>
+          <w:rFonts w:cstheme="minorHAnsi"/>
+          <w:sz w:val="20"/>
+        </w:rPr>
+        <w:t>Öregrund</w:t>
+      </w:r>
+      <w:proofErr w:type="spellEnd"/>
+      <w:r>
+        <w:rPr>
+          <w:rFonts w:cstheme="minorHAnsi"/>
+          <w:sz w:val="20"/>
+        </w:rPr>
+        <w:t xml:space="preserve"> 742 42, Sweden</w:t>
       </w:r>
     </w:p>
     <w:p>
@@ -223,7 +273,39 @@
           <w:rFonts w:cstheme="minorHAnsi"/>
           <w:sz w:val="20"/>
         </w:rPr>
-        <w:t xml:space="preserve">Swedish University of Agricultural Sciences, Department of Aquatic Resources, Skolgatan 6, SE-742 42 Öregrund, Sweden </w:t>
+        <w:t xml:space="preserve">Swedish University of Agricultural Sciences, Department of Aquatic Resources, </w:t>
+      </w:r>
+      <w:proofErr w:type="spellStart"/>
+      <w:r>
+        <w:rPr>
+          <w:rFonts w:cstheme="minorHAnsi"/>
+          <w:sz w:val="20"/>
+        </w:rPr>
+        <w:t>Skolgatan</w:t>
+      </w:r>
+      <w:proofErr w:type="spellEnd"/>
+      <w:r>
+        <w:rPr>
+          <w:rFonts w:cstheme="minorHAnsi"/>
+          <w:sz w:val="20"/>
+        </w:rPr>
+        <w:t xml:space="preserve"> 6, SE-742 42 </w:t>
+      </w:r>
+      <w:proofErr w:type="spellStart"/>
+      <w:r>
+        <w:rPr>
+          <w:rFonts w:cstheme="minorHAnsi"/>
+          <w:sz w:val="20"/>
+        </w:rPr>
+        <w:t>Öregrund</w:t>
+      </w:r>
+      <w:proofErr w:type="spellEnd"/>
+      <w:r>
+        <w:rPr>
+          <w:rFonts w:cstheme="minorHAnsi"/>
+          <w:sz w:val="20"/>
+        </w:rPr>
+        <w:t xml:space="preserve">, Sweden </w:t>
       </w:r>
     </w:p>
     <w:p>
@@ -277,7 +359,39 @@
           <w:rFonts w:cstheme="minorHAnsi"/>
           <w:sz w:val="20"/>
         </w:rPr>
-        <w:t xml:space="preserve">Max Lindmark, Swedish University of Agricultural Sciences, Department of Aquatic Resources, Institute of Coastal Research, Skolgatan 6, Öregrund 742 42, Sweden, Tel.: +46(0)104784137, email: </w:t>
+        <w:t xml:space="preserve">Max Lindmark, Swedish University of Agricultural Sciences, Department of Aquatic Resources, Institute of Coastal Research, </w:t>
+      </w:r>
+      <w:proofErr w:type="spellStart"/>
+      <w:r>
+        <w:rPr>
+          <w:rFonts w:cstheme="minorHAnsi"/>
+          <w:sz w:val="20"/>
+        </w:rPr>
+        <w:t>Skolgatan</w:t>
+      </w:r>
+      <w:proofErr w:type="spellEnd"/>
+      <w:r>
+        <w:rPr>
+          <w:rFonts w:cstheme="minorHAnsi"/>
+          <w:sz w:val="20"/>
+        </w:rPr>
+        <w:t xml:space="preserve"> 6, </w:t>
+      </w:r>
+      <w:proofErr w:type="spellStart"/>
+      <w:r>
+        <w:rPr>
+          <w:rFonts w:cstheme="minorHAnsi"/>
+          <w:sz w:val="20"/>
+        </w:rPr>
+        <w:t>Öregrund</w:t>
+      </w:r>
+      <w:proofErr w:type="spellEnd"/>
+      <w:r>
+        <w:rPr>
+          <w:rFonts w:cstheme="minorHAnsi"/>
+          <w:sz w:val="20"/>
+        </w:rPr>
+        <w:t xml:space="preserve"> 742 42, Sweden, Tel.: +46(0)104784137, email: </w:t>
       </w:r>
       <w:hyperlink r:id="rId15" w:history="1">
         <w:r>
@@ -336,7 +450,7 @@
             <w:tabs>
               <w:tab w:val="right" w:leader="dot" w:pos="9016"/>
             </w:tabs>
-            <w:spacing w:before="240"/>
+            <w:spacing w:before="240" w:line="480" w:lineRule="auto"/>
             <w:rPr>
               <w:rFonts w:eastAsiaTheme="minorEastAsia"/>
             </w:rPr>
@@ -422,7 +536,7 @@
             <w:tabs>
               <w:tab w:val="right" w:leader="dot" w:pos="9016"/>
             </w:tabs>
-            <w:spacing w:before="240"/>
+            <w:spacing w:before="240" w:line="480" w:lineRule="auto"/>
             <w:rPr>
               <w:rFonts w:eastAsiaTheme="minorEastAsia"/>
             </w:rPr>
@@ -484,6 +598,7 @@
             <w:tabs>
               <w:tab w:val="right" w:leader="dot" w:pos="9016"/>
             </w:tabs>
+            <w:spacing w:line="480" w:lineRule="auto"/>
             <w:rPr>
               <w:rFonts w:eastAsiaTheme="minorEastAsia"/>
             </w:rPr>
@@ -545,6 +660,7 @@
             <w:tabs>
               <w:tab w:val="right" w:leader="dot" w:pos="9016"/>
             </w:tabs>
+            <w:spacing w:line="480" w:lineRule="auto"/>
             <w:rPr>
               <w:rFonts w:eastAsiaTheme="minorEastAsia"/>
             </w:rPr>
@@ -606,6 +722,7 @@
             <w:tabs>
               <w:tab w:val="right" w:leader="dot" w:pos="9016"/>
             </w:tabs>
+            <w:spacing w:line="480" w:lineRule="auto"/>
             <w:rPr>
               <w:rFonts w:eastAsiaTheme="minorEastAsia"/>
             </w:rPr>
@@ -667,7 +784,7 @@
             <w:tabs>
               <w:tab w:val="right" w:leader="dot" w:pos="9016"/>
             </w:tabs>
-            <w:spacing w:before="240"/>
+            <w:spacing w:before="240" w:line="480" w:lineRule="auto"/>
             <w:rPr>
               <w:rFonts w:eastAsiaTheme="minorEastAsia"/>
             </w:rPr>
@@ -729,7 +846,7 @@
             <w:tabs>
               <w:tab w:val="right" w:leader="dot" w:pos="9016"/>
             </w:tabs>
-            <w:spacing w:before="240"/>
+            <w:spacing w:before="240" w:line="480" w:lineRule="auto"/>
             <w:rPr>
               <w:rFonts w:eastAsiaTheme="minorEastAsia"/>
             </w:rPr>
@@ -791,7 +908,7 @@
             <w:tabs>
               <w:tab w:val="right" w:leader="dot" w:pos="9016"/>
             </w:tabs>
-            <w:spacing w:before="240"/>
+            <w:spacing w:before="240" w:line="480" w:lineRule="auto"/>
             <w:rPr>
               <w:rFonts w:eastAsiaTheme="minorEastAsia"/>
             </w:rPr>
@@ -853,7 +970,7 @@
             <w:tabs>
               <w:tab w:val="right" w:leader="dot" w:pos="9016"/>
             </w:tabs>
-            <w:spacing w:before="240"/>
+            <w:spacing w:before="240" w:line="480" w:lineRule="auto"/>
             <w:rPr>
               <w:rFonts w:eastAsiaTheme="minorEastAsia"/>
             </w:rPr>
@@ -915,7 +1032,7 @@
             <w:tabs>
               <w:tab w:val="right" w:leader="dot" w:pos="9016"/>
             </w:tabs>
-            <w:spacing w:before="240"/>
+            <w:spacing w:before="240" w:line="480" w:lineRule="auto"/>
             <w:rPr>
               <w:rFonts w:eastAsiaTheme="minorEastAsia"/>
             </w:rPr>
@@ -977,6 +1094,7 @@
             <w:tabs>
               <w:tab w:val="right" w:leader="dot" w:pos="9016"/>
             </w:tabs>
+            <w:spacing w:line="480" w:lineRule="auto"/>
             <w:rPr>
               <w:rFonts w:eastAsiaTheme="minorEastAsia"/>
             </w:rPr>
@@ -1038,6 +1156,7 @@
             <w:tabs>
               <w:tab w:val="right" w:leader="dot" w:pos="9016"/>
             </w:tabs>
+            <w:spacing w:line="480" w:lineRule="auto"/>
             <w:rPr>
               <w:rFonts w:eastAsiaTheme="minorEastAsia"/>
             </w:rPr>
@@ -1099,6 +1218,7 @@
             <w:tabs>
               <w:tab w:val="right" w:leader="dot" w:pos="9016"/>
             </w:tabs>
+            <w:spacing w:line="480" w:lineRule="auto"/>
             <w:rPr>
               <w:rFonts w:eastAsiaTheme="minorEastAsia"/>
             </w:rPr>
@@ -1160,7 +1280,7 @@
             <w:tabs>
               <w:tab w:val="right" w:leader="dot" w:pos="9016"/>
             </w:tabs>
-            <w:spacing w:before="240"/>
+            <w:spacing w:before="240" w:line="480" w:lineRule="auto"/>
             <w:rPr>
               <w:rFonts w:eastAsiaTheme="minorEastAsia"/>
             </w:rPr>
@@ -1222,7 +1342,7 @@
             <w:tabs>
               <w:tab w:val="right" w:leader="dot" w:pos="9016"/>
             </w:tabs>
-            <w:spacing w:before="240"/>
+            <w:spacing w:before="240" w:line="480" w:lineRule="auto"/>
             <w:rPr>
               <w:rFonts w:eastAsiaTheme="minorEastAsia"/>
             </w:rPr>
@@ -1384,7 +1504,6 @@
         <w:rPr>
           <w:rFonts w:asciiTheme="minorHAnsi" w:hAnsiTheme="minorHAnsi" w:cstheme="minorHAnsi"/>
         </w:rPr>
-        <w:lastRenderedPageBreak/>
         <w:t>Defining rates</w:t>
       </w:r>
       <w:r>
@@ -1937,7 +2056,21 @@
         <w:rPr>
           <w:rFonts w:eastAsiaTheme="minorEastAsia"/>
         </w:rPr>
-        <w:t xml:space="preserve"> is the temperature scalar and S is SDA. Again, these are either factors or size-independent terms in addition to standard allometric respiration, so the size-dependence can be assumed proportional in the </w:t>
+        <w:t xml:space="preserve"> is the temperature scalar and S is </w:t>
+      </w:r>
+      <w:proofErr w:type="gramStart"/>
+      <w:r>
+        <w:rPr>
+          <w:rFonts w:eastAsiaTheme="minorEastAsia"/>
+        </w:rPr>
+        <w:t>SDA.</w:t>
+      </w:r>
+      <w:proofErr w:type="gramEnd"/>
+      <w:r>
+        <w:rPr>
+          <w:rFonts w:eastAsiaTheme="minorEastAsia"/>
+        </w:rPr>
+        <w:t xml:space="preserve"> Again, these are either factors or size-independent terms in addition to standard allometric respiration, so the size-dependence can be assumed proportional in the </w:t>
       </w:r>
       <m:oMath>
         <m:r>
@@ -1996,7 +2129,11 @@
         <w:t xml:space="preserve">. Again, no size-effects here! </w:t>
       </w:r>
       <w:r>
-        <w:t xml:space="preserve">Thus, the primary components of the model are size and temperature dependent </w:t>
+        <w:t xml:space="preserve">Thus, the primary components of the model are size and temperature </w:t>
+      </w:r>
+      <w:r>
+        <w:lastRenderedPageBreak/>
+        <w:t xml:space="preserve">dependent </w:t>
       </w:r>
       <m:oMath>
         <m:sSub>
@@ -2146,7 +2283,6 @@
         <w:jc w:val="both"/>
       </w:pPr>
       <w:r>
-        <w:lastRenderedPageBreak/>
         <w:t>Here I can reiterate the th</w:t>
       </w:r>
       <w:r>
@@ -2186,7 +2322,22 @@
         </w:rPr>
         <w:t>Literature search</w:t>
       </w:r>
+      <w:bookmarkStart w:id="4" w:name="_GoBack"/>
       <w:bookmarkEnd w:id="3"/>
+      <w:bookmarkEnd w:id="4"/>
+    </w:p>
+    <w:p>
+      <w:pPr>
+        <w:spacing w:line="480" w:lineRule="auto"/>
+      </w:pPr>
+      <w:r>
+        <w:t>We also searched papers in papers</w:t>
+      </w:r>
+    </w:p>
+    <w:p>
+      <w:pPr>
+        <w:spacing w:line="480" w:lineRule="auto"/>
+      </w:pPr>
     </w:p>
     <w:p>
       <w:pPr>
@@ -2237,12 +2388,37 @@
           <w:u w:val="single"/>
         </w:rPr>
       </w:pPr>
+      <w:proofErr w:type="spellStart"/>
       <w:r>
         <w:rPr>
           <w:rFonts w:cstheme="minorHAnsi"/>
           <w:color w:val="FF0000"/>
         </w:rPr>
-        <w:t>Cmax comes typically from studies parameterizing bioenergetics models of Kitchell-typ</w:t>
+        <w:t>Cmax</w:t>
+      </w:r>
+      <w:proofErr w:type="spellEnd"/>
+      <w:r>
+        <w:rPr>
+          <w:rFonts w:cstheme="minorHAnsi"/>
+          <w:color w:val="FF0000"/>
+        </w:rPr>
+        <w:t xml:space="preserve"> comes typically from studies parameterizing bioenergetics models of </w:t>
+      </w:r>
+      <w:proofErr w:type="spellStart"/>
+      <w:r>
+        <w:rPr>
+          <w:rFonts w:cstheme="minorHAnsi"/>
+          <w:color w:val="FF0000"/>
+        </w:rPr>
+        <w:t>Kitchell</w:t>
+      </w:r>
+      <w:proofErr w:type="spellEnd"/>
+      <w:r>
+        <w:rPr>
+          <w:rFonts w:cstheme="minorHAnsi"/>
+          <w:color w:val="FF0000"/>
+        </w:rPr>
+        <w:t>-typ</w:t>
       </w:r>
       <w:r>
         <w:rPr>
@@ -2323,20 +2499,64 @@
         <w:rPr>
           <w:rFonts w:cstheme="minorHAnsi"/>
         </w:rPr>
-        <w:t>, and from published review-type papers, like the Wisonsin model.</w:t>
-      </w:r>
-      <w:r>
-        <w:rPr>
-          <w:rFonts w:cstheme="minorHAnsi"/>
-        </w:rPr>
-        <w:t xml:space="preserve">. </w:t>
+        <w:t xml:space="preserve">, and from published review-type papers, like the </w:t>
+      </w:r>
+      <w:proofErr w:type="spellStart"/>
+      <w:r>
+        <w:rPr>
+          <w:rFonts w:cstheme="minorHAnsi"/>
+        </w:rPr>
+        <w:t>Wisonsin</w:t>
+      </w:r>
+      <w:proofErr w:type="spellEnd"/>
+      <w:r>
+        <w:rPr>
+          <w:rFonts w:cstheme="minorHAnsi"/>
+        </w:rPr>
+        <w:t xml:space="preserve"> </w:t>
+      </w:r>
+      <w:proofErr w:type="gramStart"/>
+      <w:r>
+        <w:rPr>
+          <w:rFonts w:cstheme="minorHAnsi"/>
+        </w:rPr>
+        <w:t>model.</w:t>
+      </w:r>
+      <w:r>
+        <w:rPr>
+          <w:rFonts w:cstheme="minorHAnsi"/>
+        </w:rPr>
+        <w:t>.</w:t>
+      </w:r>
+      <w:proofErr w:type="gramEnd"/>
+      <w:r>
+        <w:rPr>
+          <w:rFonts w:cstheme="minorHAnsi"/>
+        </w:rPr>
+        <w:t xml:space="preserve"> </w:t>
       </w:r>
       <w:r>
         <w:rPr>
           <w:rFonts w:cstheme="minorHAnsi"/>
           <w:color w:val="FF0000"/>
         </w:rPr>
-        <w:t>How the paper was found is noted in the data-set.</w:t>
+        <w:t xml:space="preserve">How the paper was found is noted in the </w:t>
+      </w:r>
+      <w:proofErr w:type="gramStart"/>
+      <w:r>
+        <w:rPr>
+          <w:rFonts w:cstheme="minorHAnsi"/>
+          <w:color w:val="FF0000"/>
+        </w:rPr>
+        <w:t>data-set</w:t>
+      </w:r>
+      <w:proofErr w:type="gramEnd"/>
+      <w:r>
+        <w:rPr>
+          <w:rFonts w:cstheme="minorHAnsi"/>
+          <w:color w:val="FF0000"/>
+        </w:rPr>
+        <w:t>.</w:t>
       </w:r>
     </w:p>
     <w:p>
@@ -2350,13 +2570,14 @@
           <w:iCs/>
         </w:rPr>
       </w:pPr>
-      <w:bookmarkStart w:id="4" w:name="_Toc5139331"/>
+      <w:bookmarkStart w:id="5" w:name="_Toc5139331"/>
       <w:r>
         <w:rPr>
           <w:rFonts w:asciiTheme="minorHAnsi" w:hAnsiTheme="minorHAnsi" w:cstheme="minorHAnsi"/>
           <w:i/>
           <w:iCs/>
         </w:rPr>
+        <w:lastRenderedPageBreak/>
         <w:t>Maximum c</w:t>
       </w:r>
       <w:r>
@@ -2375,7 +2596,7 @@
         </w:rPr>
         <w:t xml:space="preserve"> rate</w:t>
       </w:r>
-      <w:bookmarkEnd w:id="4"/>
+      <w:bookmarkEnd w:id="5"/>
     </w:p>
     <w:p>
       <w:pPr>
@@ -2411,7 +2632,55 @@
           <w:rFonts w:cstheme="minorHAnsi"/>
           <w:i/>
         </w:rPr>
-        <w:t>(consumption or feeding$rate or food$intake or bio$energ* or ingestion or food-intake) AND TOPIC: (mass or weight or size) AND TOPIC: (temperature*)</w:t>
+        <w:t xml:space="preserve">(consumption or </w:t>
+      </w:r>
+      <w:proofErr w:type="spellStart"/>
+      <w:r>
+        <w:rPr>
+          <w:rFonts w:cstheme="minorHAnsi"/>
+          <w:i/>
+        </w:rPr>
+        <w:t>feeding$rate</w:t>
+      </w:r>
+      <w:proofErr w:type="spellEnd"/>
+      <w:r>
+        <w:rPr>
+          <w:rFonts w:cstheme="minorHAnsi"/>
+          <w:i/>
+        </w:rPr>
+        <w:t xml:space="preserve"> or </w:t>
+      </w:r>
+      <w:proofErr w:type="spellStart"/>
+      <w:r>
+        <w:rPr>
+          <w:rFonts w:cstheme="minorHAnsi"/>
+          <w:i/>
+        </w:rPr>
+        <w:t>food$intake</w:t>
+      </w:r>
+      <w:proofErr w:type="spellEnd"/>
+      <w:r>
+        <w:rPr>
+          <w:rFonts w:cstheme="minorHAnsi"/>
+          <w:i/>
+        </w:rPr>
+        <w:t xml:space="preserve"> or </w:t>
+      </w:r>
+      <w:proofErr w:type="spellStart"/>
+      <w:r>
+        <w:rPr>
+          <w:rFonts w:cstheme="minorHAnsi"/>
+          <w:i/>
+        </w:rPr>
+        <w:t>bio$energ</w:t>
+      </w:r>
+      <w:proofErr w:type="spellEnd"/>
+      <w:r>
+        <w:rPr>
+          <w:rFonts w:cstheme="minorHAnsi"/>
+          <w:i/>
+        </w:rPr>
+        <w:t>* or ingestion or food-intake) AND TOPIC: (mass or weight or size) AND TOPIC: (temperature*)</w:t>
       </w:r>
     </w:p>
     <w:p>
@@ -2430,7 +2699,6 @@
         <w:rPr>
           <w:rFonts w:cstheme="minorHAnsi"/>
         </w:rPr>
-        <w:lastRenderedPageBreak/>
         <w:t xml:space="preserve">This resulted in 15259 articles (search date: 2018.12.18). </w:t>
       </w:r>
       <w:r>
@@ -2566,22 +2834,32 @@
         <w:rPr>
           <w:rFonts w:cstheme="minorHAnsi"/>
         </w:rPr>
-        <w:t>Which reduced the number of studies to 3449.</w:t>
-      </w:r>
+        <w:t xml:space="preserve">Which reduced the number of studies to </w:t>
+      </w:r>
+      <w:proofErr w:type="gramStart"/>
+      <w:r>
+        <w:rPr>
+          <w:rFonts w:cstheme="minorHAnsi"/>
+        </w:rPr>
+        <w:t>3449.</w:t>
+      </w:r>
+      <w:proofErr w:type="gramEnd"/>
       <w:r>
         <w:t xml:space="preserve"> </w:t>
       </w:r>
-      <w:bookmarkStart w:id="5" w:name="_Toc5139332"/>
-      <w:commentRangeStart w:id="6"/>
+      <w:bookmarkStart w:id="6" w:name="_Toc5139332"/>
+      <w:commentRangeStart w:id="7"/>
+      <w:proofErr w:type="gramStart"/>
       <w:r>
         <w:t>However</w:t>
       </w:r>
-      <w:commentRangeEnd w:id="6"/>
+      <w:commentRangeEnd w:id="7"/>
+      <w:proofErr w:type="gramEnd"/>
       <w:r>
         <w:rPr>
           <w:rStyle w:val="CommentReference"/>
         </w:rPr>
-        <w:commentReference w:id="6"/>
+        <w:commentReference w:id="7"/>
       </w:r>
       <w:r>
         <w:t>, d</w:t>
@@ -2595,6 +2873,7 @@
     </w:p>
     <w:p>
       <w:pPr>
+        <w:spacing w:line="480" w:lineRule="auto"/>
         <w:rPr>
           <w:i/>
         </w:rPr>
@@ -2603,7 +2882,21 @@
         <w:rPr>
           <w:i/>
         </w:rPr>
-        <w:t>(feeding-rate or bio-energ*) AND TOPIC:(mass or weight or size) AND TOPIC:(temperature*)</w:t>
+        <w:t>(feeding-rate or bio-</w:t>
+      </w:r>
+      <w:proofErr w:type="spellStart"/>
+      <w:r>
+        <w:rPr>
+          <w:i/>
+        </w:rPr>
+        <w:t>energ</w:t>
+      </w:r>
+      <w:proofErr w:type="spellEnd"/>
+      <w:r>
+        <w:rPr>
+          <w:i/>
+        </w:rPr>
+        <w:t>*) AND TOPIC:(mass or weight or size) AND TOPIC:(temperature*)</w:t>
       </w:r>
     </w:p>
     <w:p>
@@ -2645,7 +2938,7 @@
         </w:rPr>
         <w:t>Metabolic rate</w:t>
       </w:r>
-      <w:bookmarkEnd w:id="5"/>
+      <w:bookmarkEnd w:id="6"/>
     </w:p>
     <w:p>
       <w:pPr>
@@ -2664,6 +2957,7 @@
     </w:p>
     <w:p>
       <w:pPr>
+        <w:spacing w:line="480" w:lineRule="auto"/>
         <w:rPr>
           <w:i/>
         </w:rPr>
@@ -2675,7 +2969,11 @@
         <w:t xml:space="preserve"> (metabolism OR "oxygen-consumption" OR "oxygen consumption") AND TOPIC: (mass OR weight OR size) AND TOPIC: (temperature*)</w:t>
       </w:r>
     </w:p>
-    <w:p/>
+    <w:p>
+      <w:pPr>
+        <w:spacing w:line="480" w:lineRule="auto"/>
+      </w:pPr>
+    </w:p>
     <w:p>
       <w:pPr>
         <w:pStyle w:val="ListParagraph"/>
@@ -2816,17 +3114,18 @@
           <w:iCs/>
         </w:rPr>
       </w:pPr>
-      <w:bookmarkStart w:id="7" w:name="_Toc5139333"/>
-      <w:commentRangeStart w:id="8"/>
+      <w:bookmarkStart w:id="8" w:name="_Toc5139333"/>
+      <w:commentRangeStart w:id="9"/>
       <w:r>
         <w:rPr>
           <w:rFonts w:asciiTheme="minorHAnsi" w:hAnsiTheme="minorHAnsi" w:cstheme="minorHAnsi"/>
           <w:i/>
           <w:iCs/>
         </w:rPr>
+        <w:lastRenderedPageBreak/>
         <w:t>Optimum temperature for growth over size</w:t>
       </w:r>
-      <w:bookmarkEnd w:id="7"/>
+      <w:bookmarkEnd w:id="8"/>
     </w:p>
     <w:p>
       <w:pPr>
@@ -2869,19 +3168,19 @@
         </w:rPr>
         <w:t>(growth) AND TOPIC: (mass OR weight OR size) AND TOPIC: (temperature*) AND TOPIC: (</w:t>
       </w:r>
-      <w:commentRangeStart w:id="9"/>
+      <w:commentRangeStart w:id="10"/>
       <w:r>
         <w:rPr>
           <w:i/>
         </w:rPr>
         <w:t>optimum</w:t>
       </w:r>
-      <w:commentRangeEnd w:id="9"/>
+      <w:commentRangeEnd w:id="10"/>
       <w:r>
         <w:rPr>
           <w:rStyle w:val="CommentReference"/>
         </w:rPr>
-        <w:commentReference w:id="9"/>
+        <w:commentReference w:id="10"/>
       </w:r>
       <w:r>
         <w:rPr>
@@ -2986,14 +3285,48 @@
           <w:rFonts w:cstheme="minorHAnsi"/>
           <w:i/>
         </w:rPr>
-        <w:t xml:space="preserve">MARINE FRESHWATER </w:t>
+        <w:t>MARINE FRESHWATER BIOLOGY</w:t>
       </w:r>
       <w:r>
         <w:rPr>
           <w:rFonts w:cstheme="minorHAnsi"/>
           <w:i/>
         </w:rPr>
-        <w:lastRenderedPageBreak/>
+        <w:t xml:space="preserve">, </w:t>
+      </w:r>
+      <w:r>
+        <w:rPr>
+          <w:rFonts w:cstheme="minorHAnsi"/>
+          <w:i/>
+        </w:rPr>
+        <w:t>ECOLOGY</w:t>
+      </w:r>
+      <w:r>
+        <w:rPr>
+          <w:rFonts w:cstheme="minorHAnsi"/>
+          <w:i/>
+        </w:rPr>
+        <w:t xml:space="preserve">, </w:t>
+      </w:r>
+      <w:r>
+        <w:rPr>
+          <w:rFonts w:cstheme="minorHAnsi"/>
+          <w:i/>
+        </w:rPr>
+        <w:t>ZOOLOGY</w:t>
+      </w:r>
+      <w:r>
+        <w:rPr>
+          <w:rFonts w:cstheme="minorHAnsi"/>
+          <w:i/>
+        </w:rPr>
+        <w:t xml:space="preserve">, </w:t>
+      </w:r>
+      <w:r>
+        <w:rPr>
+          <w:rFonts w:cstheme="minorHAnsi"/>
+          <w:i/>
+        </w:rPr>
         <w:t>BIOLOGY</w:t>
       </w:r>
       <w:r>
@@ -3008,79 +3341,37 @@
           <w:rFonts w:cstheme="minorHAnsi"/>
           <w:i/>
         </w:rPr>
-        <w:t>ECOLOGY</w:t>
+        <w:t>LIMNOLOGY</w:t>
       </w:r>
       <w:r>
         <w:rPr>
           <w:rFonts w:cstheme="minorHAnsi"/>
           <w:i/>
         </w:rPr>
-        <w:t xml:space="preserve">, </w:t>
+        <w:t xml:space="preserve"> </w:t>
       </w:r>
       <w:r>
         <w:rPr>
           <w:rFonts w:cstheme="minorHAnsi"/>
           <w:i/>
         </w:rPr>
-        <w:t>ZOOLOGY</w:t>
-      </w:r>
-      <w:r>
-        <w:rPr>
-          <w:rFonts w:cstheme="minorHAnsi"/>
-          <w:i/>
-        </w:rPr>
-        <w:t xml:space="preserve">, </w:t>
-      </w:r>
-      <w:r>
-        <w:rPr>
-          <w:rFonts w:cstheme="minorHAnsi"/>
-          <w:i/>
-        </w:rPr>
-        <w:t>BIOLOGY</w:t>
-      </w:r>
-      <w:r>
-        <w:rPr>
-          <w:rFonts w:cstheme="minorHAnsi"/>
-          <w:i/>
-        </w:rPr>
-        <w:t xml:space="preserve">, </w:t>
-      </w:r>
-      <w:r>
-        <w:rPr>
-          <w:rFonts w:cstheme="minorHAnsi"/>
-          <w:i/>
-        </w:rPr>
-        <w:t>LIMNOLOGY</w:t>
-      </w:r>
-      <w:r>
-        <w:rPr>
-          <w:rFonts w:cstheme="minorHAnsi"/>
-          <w:i/>
+        <w:t>and PHYSIOLOGY</w:t>
+      </w:r>
+      <w:r>
+        <w:rPr>
+          <w:rFonts w:cstheme="minorHAnsi"/>
+        </w:rPr>
+        <w:t>. This</w:t>
+      </w:r>
+      <w:r>
+        <w:rPr>
+          <w:rFonts w:cstheme="minorHAnsi"/>
         </w:rPr>
         <w:t xml:space="preserve"> </w:t>
       </w:r>
       <w:r>
         <w:rPr>
           <w:rFonts w:cstheme="minorHAnsi"/>
-          <w:i/>
-        </w:rPr>
-        <w:t>and PHYSIOLOGY</w:t>
-      </w:r>
-      <w:r>
-        <w:rPr>
-          <w:rFonts w:cstheme="minorHAnsi"/>
-        </w:rPr>
-        <w:t>. This</w:t>
-      </w:r>
-      <w:r>
-        <w:rPr>
-          <w:rFonts w:cstheme="minorHAnsi"/>
-        </w:rPr>
-        <w:t xml:space="preserve"> </w:t>
-      </w:r>
-      <w:r>
-        <w:rPr>
-          <w:rFonts w:cstheme="minorHAnsi"/>
         </w:rPr>
         <w:t xml:space="preserve">reduced the number of studies </w:t>
       </w:r>
@@ -3102,12 +3393,12 @@
         </w:rPr>
         <w:t>.</w:t>
       </w:r>
-      <w:commentRangeEnd w:id="8"/>
+      <w:commentRangeEnd w:id="9"/>
       <w:r>
         <w:rPr>
           <w:rStyle w:val="CommentReference"/>
         </w:rPr>
-        <w:commentReference w:id="8"/>
+        <w:commentReference w:id="9"/>
       </w:r>
     </w:p>
     <w:p>
@@ -3122,7 +3413,7 @@
           <w:color w:val="auto"/>
         </w:rPr>
       </w:pPr>
-      <w:bookmarkStart w:id="10" w:name="_Toc5139334"/>
+      <w:bookmarkStart w:id="11" w:name="_Toc5139334"/>
       <w:r>
         <w:rPr>
           <w:rFonts w:asciiTheme="minorHAnsi" w:hAnsiTheme="minorHAnsi" w:cstheme="minorHAnsi"/>
@@ -3199,7 +3490,7 @@
         </w:rPr>
         <w:t xml:space="preserve">*) AND TOPIC: </w:t>
       </w:r>
-      <w:commentRangeStart w:id="11"/>
+      <w:commentRangeStart w:id="12"/>
       <w:r>
         <w:rPr>
           <w:rFonts w:eastAsiaTheme="minorEastAsia"/>
@@ -3207,6 +3498,7 @@
         </w:rPr>
         <w:t>(</w:t>
       </w:r>
+      <w:proofErr w:type="spellStart"/>
       <w:r>
         <w:rPr>
           <w:rFonts w:eastAsiaTheme="minorEastAsia"/>
@@ -3215,6 +3507,7 @@
         </w:rPr>
         <w:t>optim</w:t>
       </w:r>
+      <w:proofErr w:type="spellEnd"/>
       <w:r>
         <w:rPr>
           <w:rFonts w:eastAsiaTheme="minorEastAsia"/>
@@ -3222,12 +3515,12 @@
         </w:rPr>
         <w:t>*)</w:t>
       </w:r>
-      <w:commentRangeEnd w:id="11"/>
+      <w:commentRangeEnd w:id="12"/>
       <w:r>
         <w:rPr>
           <w:rStyle w:val="CommentReference"/>
         </w:rPr>
-        <w:commentReference w:id="11"/>
+        <w:commentReference w:id="12"/>
       </w:r>
       <w:r>
         <w:rPr>
@@ -3324,36 +3617,68 @@
           <w:rFonts w:eastAsiaTheme="minorEastAsia"/>
           <w:lang w:val="en-US"/>
         </w:rPr>
-        <w:t xml:space="preserve">, lead to a subset of 893 studies. First we manually removed studies that did not fulfill all of the following conditions: (1) experimental studies, (2) fish as study organism in life stages older than larval (3) replicates across both size and temperature. Next we evaluated the abstracts and lastly the whole paper. At this stage we also removed studies from which we could not extract (4) growth rates, (5) a single controlled temperature for each growth trial and (6) a clearly defined size class. In addition we ensured that no other treatment (e.g. </w:t>
-      </w:r>
-      <w:commentRangeStart w:id="12"/>
+        <w:t xml:space="preserve">, lead to a subset of 893 studies. </w:t>
+      </w:r>
+      <w:proofErr w:type="gramStart"/>
       <w:r>
         <w:rPr>
           <w:rFonts w:eastAsiaTheme="minorEastAsia"/>
           <w:lang w:val="en-US"/>
         </w:rPr>
-        <w:t>food limitation</w:t>
-      </w:r>
-      <w:commentRangeEnd w:id="12"/>
-      <w:r>
-        <w:rPr>
-          <w:rStyle w:val="CommentReference"/>
-        </w:rPr>
-        <w:commentReference w:id="12"/>
-      </w:r>
+        <w:t>First</w:t>
+      </w:r>
+      <w:proofErr w:type="gramEnd"/>
       <w:r>
         <w:rPr>
           <w:rFonts w:eastAsiaTheme="minorEastAsia"/>
           <w:lang w:val="en-US"/>
         </w:rPr>
-        <w:t xml:space="preserve">) confounded the response variable. </w:t>
-      </w:r>
-      <w:commentRangeStart w:id="13"/>
+        <w:t xml:space="preserve"> we manually removed studies that did not fulfill all of the following conditions: (1) experimental studies, (2) fish as study organism in life stages older than larval (3) replicates across both size and temperature. Next we evaluated the abstracts and lastly the whole paper. At this stage we also removed studies from which we could not extract (4) growth rates, (5) a single controlled temperature for each growth trial and (6) a clearly defined size class. In </w:t>
+      </w:r>
+      <w:proofErr w:type="gramStart"/>
       <w:r>
         <w:rPr>
           <w:rFonts w:eastAsiaTheme="minorEastAsia"/>
           <w:lang w:val="en-US"/>
         </w:rPr>
+        <w:t>addition</w:t>
+      </w:r>
+      <w:proofErr w:type="gramEnd"/>
+      <w:r>
+        <w:rPr>
+          <w:rFonts w:eastAsiaTheme="minorEastAsia"/>
+          <w:lang w:val="en-US"/>
+        </w:rPr>
+        <w:t xml:space="preserve"> we ensured that no other treatment (e.g. </w:t>
+      </w:r>
+      <w:commentRangeStart w:id="13"/>
+      <w:r>
+        <w:rPr>
+          <w:rFonts w:eastAsiaTheme="minorEastAsia"/>
+          <w:lang w:val="en-US"/>
+        </w:rPr>
+        <w:t>food limitation</w:t>
+      </w:r>
+      <w:commentRangeEnd w:id="13"/>
+      <w:r>
+        <w:rPr>
+          <w:rStyle w:val="CommentReference"/>
+        </w:rPr>
+        <w:commentReference w:id="13"/>
+      </w:r>
+      <w:r>
+        <w:rPr>
+          <w:rFonts w:eastAsiaTheme="minorEastAsia"/>
+          <w:lang w:val="en-US"/>
+        </w:rPr>
+        <w:t xml:space="preserve">) confounded the response variable. </w:t>
+      </w:r>
+      <w:commentRangeStart w:id="14"/>
+      <w:r>
+        <w:rPr>
+          <w:rFonts w:eastAsiaTheme="minorEastAsia"/>
+          <w:lang w:val="en-US"/>
+        </w:rPr>
         <w:t xml:space="preserve">In </w:t>
       </w:r>
       <w:r>
@@ -3361,36 +3686,30 @@
           <w:rFonts w:eastAsiaTheme="minorEastAsia" w:cstheme="minorHAnsi"/>
           <w:lang w:val="en-US"/>
         </w:rPr>
-        <w:t>cases where we found more than one study for the same species we selected the study we found most suitable or valuable given pre-defined criteria</w:t>
-      </w:r>
-      <w:commentRangeEnd w:id="13"/>
-      <w:r>
-        <w:rPr>
-          <w:rStyle w:val="CommentReference"/>
-        </w:rPr>
-        <w:commentReference w:id="13"/>
-      </w:r>
-      <w:commentRangeStart w:id="14"/>
+        <w:t xml:space="preserve">cases where we found more than one study for the same </w:t>
+      </w:r>
+      <w:proofErr w:type="gramStart"/>
       <w:r>
         <w:rPr>
           <w:rFonts w:eastAsiaTheme="minorEastAsia" w:cstheme="minorHAnsi"/>
           <w:lang w:val="en-US"/>
         </w:rPr>
-        <w:t xml:space="preserve">. </w:t>
-      </w:r>
-      <w:commentRangeEnd w:id="14"/>
-      <w:r>
-        <w:rPr>
-          <w:rStyle w:val="CommentReference"/>
-        </w:rPr>
-        <w:commentReference w:id="14"/>
-      </w:r>
+        <w:t>species</w:t>
+      </w:r>
+      <w:proofErr w:type="gramEnd"/>
       <w:r>
         <w:rPr>
           <w:rFonts w:eastAsiaTheme="minorEastAsia" w:cstheme="minorHAnsi"/>
           <w:lang w:val="en-US"/>
         </w:rPr>
-        <w:t>While this reduces the number of data points, it ensures that all data within a given species are comparable as measurements of these rates can vary between studies due to e.g. measurement bias or differences experimental protocol</w:t>
+        <w:t xml:space="preserve"> we selected the study we found most suitable or valuable given pre-defined criteria</w:t>
+      </w:r>
+      <w:commentRangeEnd w:id="14"/>
+      <w:r>
+        <w:rPr>
+          <w:rStyle w:val="CommentReference"/>
+        </w:rPr>
+        <w:commentReference w:id="14"/>
       </w:r>
       <w:commentRangeStart w:id="15"/>
       <w:r>
@@ -3398,7 +3717,7 @@
           <w:rFonts w:eastAsiaTheme="minorEastAsia" w:cstheme="minorHAnsi"/>
           <w:lang w:val="en-US"/>
         </w:rPr>
-        <w:t>.</w:t>
+        <w:t xml:space="preserve">. </w:t>
       </w:r>
       <w:commentRangeEnd w:id="15"/>
       <w:r>
@@ -3412,6 +3731,36 @@
           <w:rFonts w:eastAsiaTheme="minorEastAsia" w:cstheme="minorHAnsi"/>
           <w:lang w:val="en-US"/>
         </w:rPr>
+        <w:t xml:space="preserve">While this reduces the number of data points, it ensures that all data within a given species are comparable as measurements of these rates can vary between studies due to </w:t>
+      </w:r>
+      <w:r>
+        <w:rPr>
+          <w:rFonts w:eastAsiaTheme="minorEastAsia" w:cstheme="minorHAnsi"/>
+          <w:lang w:val="en-US"/>
+        </w:rPr>
+        <w:lastRenderedPageBreak/>
+        <w:t>e.g. measurement bias or differences experimental protocol</w:t>
+      </w:r>
+      <w:commentRangeStart w:id="16"/>
+      <w:r>
+        <w:rPr>
+          <w:rFonts w:eastAsiaTheme="minorEastAsia" w:cstheme="minorHAnsi"/>
+          <w:lang w:val="en-US"/>
+        </w:rPr>
+        <w:t>.</w:t>
+      </w:r>
+      <w:commentRangeEnd w:id="16"/>
+      <w:r>
+        <w:rPr>
+          <w:rStyle w:val="CommentReference"/>
+        </w:rPr>
+        <w:commentReference w:id="16"/>
+      </w:r>
+      <w:r>
+        <w:rPr>
+          <w:rFonts w:eastAsiaTheme="minorEastAsia" w:cstheme="minorHAnsi"/>
+          <w:lang w:val="en-US"/>
+        </w:rPr>
         <w:t xml:space="preserve"> </w:t>
       </w:r>
       <w:r>
@@ -3421,7 +3770,7 @@
         </w:rPr>
         <w:t>We compiled two separate data sets: (1) raw growth rates (</w:t>
       </w:r>
-      <w:commentRangeStart w:id="16"/>
+      <w:commentRangeStart w:id="17"/>
       <w:r>
         <w:rPr>
           <w:rFonts w:eastAsiaTheme="minorEastAsia"/>
@@ -3430,12 +3779,12 @@
         </w:rPr>
         <w:t>growth_data.xlsx</w:t>
       </w:r>
-      <w:commentRangeEnd w:id="16"/>
+      <w:commentRangeEnd w:id="17"/>
       <w:r>
         <w:rPr>
           <w:rStyle w:val="CommentReference"/>
         </w:rPr>
-        <w:commentReference w:id="16"/>
+        <w:commentReference w:id="17"/>
       </w:r>
       <w:r>
         <w:rPr>
@@ -3459,7 +3808,7 @@
         </w:rPr>
         <w:t xml:space="preserve">), where we defined optimum temperature for growth as fitted optimum temperature (in the original study) </w:t>
       </w:r>
-      <w:commentRangeStart w:id="17"/>
+      <w:commentRangeStart w:id="18"/>
       <w:r>
         <w:rPr>
           <w:rFonts w:eastAsiaTheme="minorEastAsia"/>
@@ -3467,12 +3816,12 @@
         </w:rPr>
         <w:t>or in some cases as temperature where the highest growth rate was achieved for a given size-</w:t>
       </w:r>
-      <w:commentRangeEnd w:id="17"/>
+      <w:commentRangeEnd w:id="18"/>
       <w:r>
         <w:rPr>
           <w:rStyle w:val="CommentReference"/>
         </w:rPr>
-        <w:commentReference w:id="17"/>
+        <w:commentReference w:id="18"/>
       </w:r>
       <w:r>
         <w:rPr>
@@ -3481,7 +3830,7 @@
         </w:rPr>
         <w:t>class</w:t>
       </w:r>
-      <w:commentRangeStart w:id="18"/>
+      <w:commentRangeStart w:id="19"/>
       <w:r>
         <w:rPr>
           <w:rFonts w:eastAsiaTheme="minorEastAsia"/>
@@ -3489,12 +3838,12 @@
         </w:rPr>
         <w:t>.</w:t>
       </w:r>
-      <w:commentRangeEnd w:id="18"/>
+      <w:commentRangeEnd w:id="19"/>
       <w:r>
         <w:rPr>
           <w:rStyle w:val="CommentReference"/>
         </w:rPr>
-        <w:commentReference w:id="18"/>
+        <w:commentReference w:id="19"/>
       </w:r>
       <w:r>
         <w:rPr>
@@ -3542,7 +3891,7 @@
         </w:rPr>
         <w:t xml:space="preserve">, since no study had associated data </w:t>
       </w:r>
-      <w:commentRangeStart w:id="19"/>
+      <w:commentRangeStart w:id="20"/>
       <w:r>
         <w:rPr>
           <w:rFonts w:eastAsiaTheme="minorEastAsia"/>
@@ -3550,21 +3899,27 @@
         </w:rPr>
         <w:t>and</w:t>
       </w:r>
-      <w:commentRangeStart w:id="20"/>
+      <w:commentRangeStart w:id="21"/>
       <w:r>
         <w:rPr>
           <w:rFonts w:eastAsiaTheme="minorEastAsia"/>
           <w:lang w:val="en-US"/>
         </w:rPr>
-        <w:t xml:space="preserve"> authors could </w:t>
+        <w:t xml:space="preserve"> authors could not provide it</w:t>
+      </w:r>
+      <w:commentRangeEnd w:id="21"/>
+      <w:r>
+        <w:rPr>
+          <w:rStyle w:val="CommentReference"/>
+        </w:rPr>
+        <w:commentReference w:id="21"/>
       </w:r>
       <w:r>
         <w:rPr>
           <w:rFonts w:eastAsiaTheme="minorEastAsia"/>
           <w:lang w:val="en-US"/>
         </w:rPr>
-        <w:lastRenderedPageBreak/>
-        <w:t>not provide it</w:t>
+        <w:t>.</w:t>
       </w:r>
       <w:commentRangeEnd w:id="20"/>
       <w:r>
@@ -3572,20 +3927,6 @@
           <w:rStyle w:val="CommentReference"/>
         </w:rPr>
         <w:commentReference w:id="20"/>
-      </w:r>
-      <w:r>
-        <w:rPr>
-          <w:rFonts w:eastAsiaTheme="minorEastAsia"/>
-          <w:lang w:val="en-US"/>
-        </w:rPr>
-        <w:t>.</w:t>
-      </w:r>
-      <w:commentRangeEnd w:id="19"/>
-      <w:r>
-        <w:rPr>
-          <w:rStyle w:val="CommentReference"/>
-        </w:rPr>
-        <w:commentReference w:id="19"/>
       </w:r>
       <w:r>
         <w:rPr>
@@ -3637,10 +3978,32 @@
           <w:color w:val="FF0000"/>
           <w:lang w:val="en-US"/>
         </w:rPr>
-        <w:t>+ More info on the spread of data (size ranges, biogeography etc)</w:t>
-      </w:r>
-    </w:p>
-    <w:p/>
+        <w:t xml:space="preserve">+ More info on the spread of data (size ranges, biogeography </w:t>
+      </w:r>
+      <w:proofErr w:type="spellStart"/>
+      <w:r>
+        <w:rPr>
+          <w:rFonts w:eastAsiaTheme="minorEastAsia" w:cstheme="minorHAnsi"/>
+          <w:color w:val="FF0000"/>
+          <w:lang w:val="en-US"/>
+        </w:rPr>
+        <w:t>etc</w:t>
+      </w:r>
+      <w:proofErr w:type="spellEnd"/>
+      <w:r>
+        <w:rPr>
+          <w:rFonts w:eastAsiaTheme="minorEastAsia" w:cstheme="minorHAnsi"/>
+          <w:color w:val="FF0000"/>
+          <w:lang w:val="en-US"/>
+        </w:rPr>
+        <w:t>)</w:t>
+      </w:r>
+    </w:p>
+    <w:p>
+      <w:pPr>
+        <w:spacing w:line="480" w:lineRule="auto"/>
+      </w:pPr>
+    </w:p>
     <w:p>
       <w:pPr>
         <w:pStyle w:val="Heading1"/>
@@ -3668,9 +4031,7 @@
         </w:rPr>
         <w:t>criteria</w:t>
       </w:r>
-      <w:bookmarkStart w:id="21" w:name="_GoBack"/>
-      <w:bookmarkEnd w:id="10"/>
-      <w:bookmarkEnd w:id="21"/>
+      <w:bookmarkEnd w:id="11"/>
     </w:p>
     <w:p>
       <w:pPr>
@@ -3827,6 +4188,7 @@
         <w:rPr>
           <w:rFonts w:cstheme="minorHAnsi"/>
         </w:rPr>
+        <w:lastRenderedPageBreak/>
         <w:t>For metabolic- and consumption rate</w:t>
       </w:r>
       <w:r>
@@ -3845,14 +4207,7 @@
         <w:rPr>
           <w:rFonts w:cstheme="minorHAnsi"/>
         </w:rPr>
-        <w:t xml:space="preserve">if it was evident that: the organism was not a fish, it was not an experimental study or used data from an experiment, not a feeding rate. In the abstract and manuscript, articles where filtered out if: the original reference could not be identified and evaluated, if it was a generic parameter-value based on literature, consumption rate was not ad-libitum or if it was not standard/routine metabolic rate, if there was no acclimation, if multiple rates measured at multiple temperatures where pooled prior to estimating the size-dependence of the rate, if only the fitted equation was </w:t>
-      </w:r>
-      <w:r>
-        <w:rPr>
-          <w:rFonts w:cstheme="minorHAnsi"/>
-        </w:rPr>
-        <w:lastRenderedPageBreak/>
-        <w:t>only provided in text and not plotted (and we did not acquire the data after asking the authors) (e.g. ref!) and no acclimation was done.</w:t>
+        <w:t>if it was evident that: the organism was not a fish, it was not an experimental study or used data from an experiment, not a feeding rate. In the abstract and manuscript, articles where filtered out if: the original reference could not be identified and evaluated, if it was a generic parameter-value based on literature, consumption rate was not ad-libitum or if it was not standard/routine metabolic rate, if there was no acclimation, if multiple rates measured at multiple temperatures where pooled prior to estimating the size-dependence of the rate, if only the fitted equation was only provided in text and not plotted (and we did not acquire the data after asking the authors) (e.g. ref!) and no acclimation was done.</w:t>
       </w:r>
     </w:p>
     <w:p>
@@ -3952,13 +4307,29 @@
           <w:rFonts w:cstheme="minorHAnsi"/>
           <w:color w:val="FF0000"/>
         </w:rPr>
-        <w:t xml:space="preserve"> The only issue is then that we could have done the Cmax and Meta plots over temp with only one size-class</w:t>
-      </w:r>
+        <w:t xml:space="preserve"> The only issue is then that we could have done the </w:t>
+      </w:r>
+      <w:proofErr w:type="spellStart"/>
       <w:r>
         <w:rPr>
           <w:rFonts w:cstheme="minorHAnsi"/>
           <w:color w:val="FF0000"/>
         </w:rPr>
+        <w:t>Cmax</w:t>
+      </w:r>
+      <w:proofErr w:type="spellEnd"/>
+      <w:r>
+        <w:rPr>
+          <w:rFonts w:cstheme="minorHAnsi"/>
+          <w:color w:val="FF0000"/>
+        </w:rPr>
+        <w:t xml:space="preserve"> and Meta plots over temp with only one size-class</w:t>
+      </w:r>
+      <w:r>
+        <w:rPr>
+          <w:rFonts w:cstheme="minorHAnsi"/>
+          <w:color w:val="FF0000"/>
+        </w:rPr>
         <w:t xml:space="preserve"> (or at least mixing intra- and interspecific replication species)</w:t>
       </w:r>
       <w:r>
@@ -3974,11 +4345,19 @@
         </w:rPr>
         <w:t xml:space="preserve"> </w:t>
       </w:r>
-      <w:r>
-        <w:rPr>
-          <w:rFonts w:cstheme="minorHAnsi"/>
-        </w:rPr>
-        <w:t xml:space="preserve">Ideally we want data with a both a temperature and a size range, so that we can estimate an intraspecific slope of how optimum growth temperature depends on size </w:t>
+      <w:proofErr w:type="gramStart"/>
+      <w:r>
+        <w:rPr>
+          <w:rFonts w:cstheme="minorHAnsi"/>
+        </w:rPr>
+        <w:t>Ideally</w:t>
+      </w:r>
+      <w:proofErr w:type="gramEnd"/>
+      <w:r>
+        <w:rPr>
+          <w:rFonts w:cstheme="minorHAnsi"/>
+        </w:rPr>
+        <w:t xml:space="preserve"> we want data with a both a temperature and a size range, so that we can estimate an intraspecific slope of how optimum growth temperature depends on size </w:t>
       </w:r>
       <w:r>
         <w:rPr>
@@ -3997,7 +4376,15 @@
           <w:rFonts w:cstheme="minorHAnsi"/>
           <w:color w:val="FF0000"/>
         </w:rPr>
-        <w:t xml:space="preserve">In order to relate it to the analysis of metabolic- and maximum consumption rate, we </w:t>
+        <w:t xml:space="preserve">In order to relate it to the analysis of metabolic- and maximum </w:t>
+      </w:r>
+      <w:r>
+        <w:rPr>
+          <w:rFonts w:cstheme="minorHAnsi"/>
+          <w:color w:val="FF0000"/>
+        </w:rPr>
+        <w:lastRenderedPageBreak/>
+        <w:t xml:space="preserve">consumption rate, we </w:t>
       </w:r>
       <w:r>
         <w:rPr>
@@ -4055,7 +4442,23 @@
           <w:rFonts w:cstheme="minorHAnsi"/>
           <w:color w:val="FF0000"/>
         </w:rPr>
-        <w:t>In some cases this could be very high ration also.</w:t>
+        <w:t xml:space="preserve">In some </w:t>
+      </w:r>
+      <w:proofErr w:type="gramStart"/>
+      <w:r>
+        <w:rPr>
+          <w:rFonts w:cstheme="minorHAnsi"/>
+          <w:color w:val="FF0000"/>
+        </w:rPr>
+        <w:t>cases</w:t>
+      </w:r>
+      <w:proofErr w:type="gramEnd"/>
+      <w:r>
+        <w:rPr>
+          <w:rFonts w:cstheme="minorHAnsi"/>
+          <w:color w:val="FF0000"/>
+        </w:rPr>
+        <w:t xml:space="preserve"> this could be very high ration also.</w:t>
       </w:r>
       <w:r>
         <w:rPr>
@@ -4120,8 +4523,23 @@
           <w:rFonts w:cstheme="minorHAnsi"/>
           <w:color w:val="FF0000"/>
         </w:rPr>
-        <w:lastRenderedPageBreak/>
-        <w:t>Say that all growth rates are strictly defined as SGR (% weight increase/day) – see Björnsson for equation</w:t>
+        <w:t xml:space="preserve">Say that all growth rates are strictly defined as SGR (% weight increase/day) – see </w:t>
+      </w:r>
+      <w:proofErr w:type="spellStart"/>
+      <w:r>
+        <w:rPr>
+          <w:rFonts w:cstheme="minorHAnsi"/>
+          <w:color w:val="FF0000"/>
+        </w:rPr>
+        <w:t>Björnsson</w:t>
+      </w:r>
+      <w:proofErr w:type="spellEnd"/>
+      <w:r>
+        <w:rPr>
+          <w:rFonts w:cstheme="minorHAnsi"/>
+          <w:color w:val="FF0000"/>
+        </w:rPr>
+        <w:t xml:space="preserve"> for equation</w:t>
       </w:r>
     </w:p>
     <w:p>
@@ -4231,7 +4649,35 @@
         <w:rPr>
           <w:rFonts w:cstheme="minorHAnsi"/>
         </w:rPr>
-        <w:t>Did we or did we not collect data for species with single temperature? Better to clean raq data, current some n=1 species, especially for cmax.</w:t>
+        <w:t xml:space="preserve">Did we or did we not collect data for species with single temperature? Better to clean </w:t>
+      </w:r>
+      <w:proofErr w:type="spellStart"/>
+      <w:r>
+        <w:rPr>
+          <w:rFonts w:cstheme="minorHAnsi"/>
+        </w:rPr>
+        <w:t>raq</w:t>
+      </w:r>
+      <w:proofErr w:type="spellEnd"/>
+      <w:r>
+        <w:rPr>
+          <w:rFonts w:cstheme="minorHAnsi"/>
+        </w:rPr>
+        <w:t xml:space="preserve"> data, current some n=1 species, especially for </w:t>
+      </w:r>
+      <w:proofErr w:type="spellStart"/>
+      <w:r>
+        <w:rPr>
+          <w:rFonts w:cstheme="minorHAnsi"/>
+        </w:rPr>
+        <w:t>cmax</w:t>
+      </w:r>
+      <w:proofErr w:type="spellEnd"/>
+      <w:r>
+        <w:rPr>
+          <w:rFonts w:cstheme="minorHAnsi"/>
+        </w:rPr>
+        <w:t>.</w:t>
       </w:r>
       <w:r>
         <w:rPr>
@@ -4284,15 +4730,24 @@
           <w:rFonts w:cstheme="minorHAnsi"/>
           <w:color w:val="FF0000"/>
         </w:rPr>
-        <w:t>Data, parameters</w:t>
-      </w:r>
+        <w:t xml:space="preserve">Data, </w:t>
+      </w:r>
+      <w:proofErr w:type="gramStart"/>
       <w:r>
         <w:rPr>
           <w:rFonts w:cstheme="minorHAnsi"/>
           <w:color w:val="FF0000"/>
         </w:rPr>
+        <w:t>parameters</w:t>
+      </w:r>
+      <w:r>
+        <w:rPr>
+          <w:rFonts w:cstheme="minorHAnsi"/>
+          <w:color w:val="FF0000"/>
+        </w:rPr>
         <w:t>..</w:t>
       </w:r>
+      <w:proofErr w:type="gramEnd"/>
     </w:p>
     <w:p>
       <w:pPr>
@@ -4340,7 +4795,23 @@
           <w:rFonts w:cstheme="minorHAnsi"/>
           <w:color w:val="FF0000"/>
         </w:rPr>
-        <w:t>First of all, we manually checked all temperature-information on Fishbase by looking for the original source.</w:t>
+        <w:t xml:space="preserve">First of all, we manually checked all temperature-information on </w:t>
+      </w:r>
+      <w:proofErr w:type="spellStart"/>
+      <w:r>
+        <w:rPr>
+          <w:rFonts w:cstheme="minorHAnsi"/>
+          <w:color w:val="FF0000"/>
+        </w:rPr>
+        <w:t>Fishbase</w:t>
+      </w:r>
+      <w:proofErr w:type="spellEnd"/>
+      <w:r>
+        <w:rPr>
+          <w:rFonts w:cstheme="minorHAnsi"/>
+          <w:color w:val="FF0000"/>
+        </w:rPr>
+        <w:t xml:space="preserve"> by looking for the original source.</w:t>
       </w:r>
       <w:r>
         <w:rPr>
@@ -4393,6 +4864,7 @@
           <w:rFonts w:cstheme="minorHAnsi"/>
           <w:color w:val="FF0000"/>
         </w:rPr>
+        <w:lastRenderedPageBreak/>
         <w:t>Species specific tables on units, temperature</w:t>
       </w:r>
       <w:r>
@@ -4400,7 +4872,39 @@
           <w:rFonts w:cstheme="minorHAnsi"/>
           <w:color w:val="FF0000"/>
         </w:rPr>
-        <w:t>, wmax is from length sometines using a and b</w:t>
+        <w:t xml:space="preserve">, </w:t>
+      </w:r>
+      <w:proofErr w:type="spellStart"/>
+      <w:r>
+        <w:rPr>
+          <w:rFonts w:cstheme="minorHAnsi"/>
+          <w:color w:val="FF0000"/>
+        </w:rPr>
+        <w:t>wmax</w:t>
+      </w:r>
+      <w:proofErr w:type="spellEnd"/>
+      <w:r>
+        <w:rPr>
+          <w:rFonts w:cstheme="minorHAnsi"/>
+          <w:color w:val="FF0000"/>
+        </w:rPr>
+        <w:t xml:space="preserve"> is from length </w:t>
+      </w:r>
+      <w:proofErr w:type="spellStart"/>
+      <w:r>
+        <w:rPr>
+          <w:rFonts w:cstheme="minorHAnsi"/>
+          <w:color w:val="FF0000"/>
+        </w:rPr>
+        <w:t>sometines</w:t>
+      </w:r>
+      <w:proofErr w:type="spellEnd"/>
+      <w:r>
+        <w:rPr>
+          <w:rFonts w:cstheme="minorHAnsi"/>
+          <w:color w:val="FF0000"/>
+        </w:rPr>
+        <w:t xml:space="preserve"> using a and b</w:t>
       </w:r>
     </w:p>
     <w:p>
@@ -4410,9 +4914,18 @@
           <w:ilvl w:val="0"/>
           <w:numId w:val="6"/>
         </w:numPr>
-      </w:pPr>
-      <w:r>
-        <w:t>Add that we got weight from Fishase length weight param if only length was given (e.g. for maximum size)</w:t>
+        <w:spacing w:line="480" w:lineRule="auto"/>
+      </w:pPr>
+      <w:r>
+        <w:t xml:space="preserve">Add that we got weight from </w:t>
+      </w:r>
+      <w:proofErr w:type="spellStart"/>
+      <w:r>
+        <w:t>Fishase</w:t>
+      </w:r>
+      <w:proofErr w:type="spellEnd"/>
+      <w:r>
+        <w:t xml:space="preserve"> length weight param if only length was given (e.g. for maximum size)</w:t>
       </w:r>
     </w:p>
     <w:p>
@@ -4453,7 +4966,6 @@
         <w:rPr>
           <w:rFonts w:asciiTheme="minorHAnsi" w:hAnsiTheme="minorHAnsi" w:cstheme="minorHAnsi"/>
         </w:rPr>
-        <w:lastRenderedPageBreak/>
         <w:t>Data explanation &amp; unit standardization</w:t>
       </w:r>
       <w:bookmarkEnd w:id="24"/>
@@ -4580,8 +5092,13 @@
               <w:jc w:val="both"/>
             </w:pPr>
             <w:r>
-              <w:t>e.g. temp_mid_fishbase</w:t>
-            </w:r>
+              <w:t xml:space="preserve">e.g. </w:t>
+            </w:r>
+            <w:proofErr w:type="spellStart"/>
+            <w:r>
+              <w:t>temp_mid_fishbase</w:t>
+            </w:r>
+            <w:proofErr w:type="spellEnd"/>
           </w:p>
         </w:tc>
         <w:tc>
@@ -4758,6 +5275,7 @@
         <w:rPr>
           <w:rFonts w:asciiTheme="minorHAnsi" w:hAnsiTheme="minorHAnsi" w:cstheme="minorHAnsi"/>
         </w:rPr>
+        <w:lastRenderedPageBreak/>
         <w:t>Data exploration</w:t>
       </w:r>
       <w:bookmarkEnd w:id="25"/>
@@ -4837,6 +5355,7 @@
     <w:p>
       <w:pPr>
         <w:pStyle w:val="Bibliography"/>
+        <w:spacing w:line="480" w:lineRule="auto"/>
         <w:rPr>
           <w:rFonts w:ascii="Times New Roman" w:hAnsi="Times New Roman" w:cs="Times New Roman"/>
         </w:rPr>
@@ -4874,6 +5393,7 @@
     <w:p>
       <w:pPr>
         <w:pStyle w:val="Bibliography"/>
+        <w:spacing w:line="480" w:lineRule="auto"/>
         <w:rPr>
           <w:rFonts w:ascii="Times New Roman" w:hAnsi="Times New Roman" w:cs="Times New Roman"/>
         </w:rPr>
@@ -4882,7 +5402,6 @@
         <w:rPr>
           <w:rFonts w:ascii="Times New Roman" w:hAnsi="Times New Roman" w:cs="Times New Roman"/>
         </w:rPr>
-        <w:lastRenderedPageBreak/>
         <w:t xml:space="preserve">Kitchell, J.F., Stewart, D.J. &amp; Weininger, D. (1977). Applications of a bioenergetics model to yellow perch (Perca flavescens) and walleye (Stizostedion vitreum vitreum). </w:t>
       </w:r>
       <w:r>
@@ -4901,11 +5420,18 @@
       </w:r>
     </w:p>
     <w:p>
+      <w:pPr>
+        <w:spacing w:line="480" w:lineRule="auto"/>
+      </w:pPr>
       <w:r>
         <w:fldChar w:fldCharType="end"/>
       </w:r>
     </w:p>
-    <w:p/>
+    <w:p>
+      <w:pPr>
+        <w:spacing w:line="480" w:lineRule="auto"/>
+      </w:pPr>
+    </w:p>
     <w:p>
       <w:pPr>
         <w:spacing w:line="480" w:lineRule="auto"/>
@@ -4985,14 +5511,22 @@
         <w:t>T</w:t>
       </w:r>
       <w:r>
-        <w:t xml:space="preserve">he appendix should be very defense, turn every rock, leave no </w:t>
+        <w:t xml:space="preserve">he appendix should be very </w:t>
+      </w:r>
+      <w:proofErr w:type="spellStart"/>
+      <w:r>
+        <w:t>defense</w:t>
+      </w:r>
+      <w:proofErr w:type="spellEnd"/>
+      <w:r>
+        <w:t xml:space="preserve">, turn every rock, leave no </w:t>
       </w:r>
       <w:r>
         <w:t xml:space="preserve">hole for poking in my argument. Bring up and discuss points before the reader even has them! </w:t>
       </w:r>
     </w:p>
   </w:comment>
-  <w:comment w:id="6" w:author="Max Lindmark [2]" w:date="2019-06-06T14:12:00Z" w:initials="ML">
+  <w:comment w:id="7" w:author="Max Lindmark [2]" w:date="2019-06-06T14:12:00Z" w:initials="ML">
     <w:p>
       <w:pPr>
         <w:rPr>
@@ -5010,7 +5544,23 @@
           <w:rFonts w:ascii="Arial" w:eastAsia="Times New Roman" w:hAnsi="Arial" w:cs="Arial"/>
           <w:color w:val="44546A"/>
         </w:rPr>
-        <w:t>Thank you for the comments on the abstract, it’s now submitted. One thing I’m looking forward to when starting to write is clear up some of the terminology(!). I also contacted the library, and here’s the thing: $ cannot be space or dash… which means that our search terms for Cmax:</w:t>
+        <w:t xml:space="preserve">Thank you for the comments on the abstract, it’s now submitted. One thing I’m looking forward to when starting to write is clear up some of the terminology(!). I also contacted the library, and here’s the thing: $ cannot be space or dash… which means that our search terms for </w:t>
+      </w:r>
+      <w:proofErr w:type="spellStart"/>
+      <w:r>
+        <w:rPr>
+          <w:rFonts w:ascii="Arial" w:eastAsia="Times New Roman" w:hAnsi="Arial" w:cs="Arial"/>
+          <w:color w:val="44546A"/>
+        </w:rPr>
+        <w:t>Cmax</w:t>
+      </w:r>
+      <w:proofErr w:type="spellEnd"/>
+      <w:r>
+        <w:rPr>
+          <w:rFonts w:ascii="Arial" w:eastAsia="Times New Roman" w:hAnsi="Arial" w:cs="Arial"/>
+          <w:color w:val="44546A"/>
+        </w:rPr>
+        <w:t>:</w:t>
       </w:r>
     </w:p>
     <w:p>
@@ -5040,7 +5590,61 @@
           <w:i/>
           <w:iCs/>
         </w:rPr>
-        <w:t>(consumption or feeding$rate or food$intake or bio$energ* or ingestion or food-intake) AND TOPIC: (mass or weight or size) AND TOPIC: (temperature*)</w:t>
+        <w:t xml:space="preserve">(consumption or </w:t>
+      </w:r>
+      <w:proofErr w:type="spellStart"/>
+      <w:r>
+        <w:rPr>
+          <w:rFonts w:eastAsia="Times New Roman"/>
+          <w:i/>
+          <w:iCs/>
+        </w:rPr>
+        <w:t>feeding$rate</w:t>
+      </w:r>
+      <w:proofErr w:type="spellEnd"/>
+      <w:r>
+        <w:rPr>
+          <w:rFonts w:eastAsia="Times New Roman"/>
+          <w:i/>
+          <w:iCs/>
+        </w:rPr>
+        <w:t xml:space="preserve"> or </w:t>
+      </w:r>
+      <w:proofErr w:type="spellStart"/>
+      <w:r>
+        <w:rPr>
+          <w:rFonts w:eastAsia="Times New Roman"/>
+          <w:i/>
+          <w:iCs/>
+        </w:rPr>
+        <w:t>food$intake</w:t>
+      </w:r>
+      <w:proofErr w:type="spellEnd"/>
+      <w:r>
+        <w:rPr>
+          <w:rFonts w:eastAsia="Times New Roman"/>
+          <w:i/>
+          <w:iCs/>
+        </w:rPr>
+        <w:t xml:space="preserve"> or </w:t>
+      </w:r>
+      <w:proofErr w:type="spellStart"/>
+      <w:r>
+        <w:rPr>
+          <w:rFonts w:eastAsia="Times New Roman"/>
+          <w:i/>
+          <w:iCs/>
+        </w:rPr>
+        <w:t>bio$energ</w:t>
+      </w:r>
+      <w:proofErr w:type="spellEnd"/>
+      <w:r>
+        <w:rPr>
+          <w:rFonts w:eastAsia="Times New Roman"/>
+          <w:i/>
+          <w:iCs/>
+        </w:rPr>
+        <w:t>* or ingestion or food-intake) AND TOPIC: (mass or weight or size) AND TOPIC: (temperature*)</w:t>
       </w:r>
     </w:p>
     <w:p>
@@ -5070,7 +5674,25 @@
           <w:i/>
           <w:iCs/>
         </w:rPr>
-        <w:t>feeding rate, feeding-rate, bio-energ*</w:t>
+        <w:t>feeding rate, feeding-rate, bio-</w:t>
+      </w:r>
+      <w:proofErr w:type="spellStart"/>
+      <w:r>
+        <w:rPr>
+          <w:rFonts w:eastAsia="Times New Roman"/>
+          <w:i/>
+          <w:iCs/>
+        </w:rPr>
+        <w:t>energ</w:t>
+      </w:r>
+      <w:proofErr w:type="spellEnd"/>
+      <w:r>
+        <w:rPr>
+          <w:rFonts w:eastAsia="Times New Roman"/>
+          <w:i/>
+          <w:iCs/>
+        </w:rPr>
+        <w:t>*</w:t>
       </w:r>
       <w:r>
         <w:rPr>
@@ -5101,7 +5723,25 @@
           <w:i/>
           <w:iCs/>
         </w:rPr>
-        <w:t>bio energ*</w:t>
+        <w:t xml:space="preserve">bio </w:t>
+      </w:r>
+      <w:proofErr w:type="spellStart"/>
+      <w:r>
+        <w:rPr>
+          <w:rFonts w:eastAsia="Times New Roman"/>
+          <w:i/>
+          <w:iCs/>
+        </w:rPr>
+        <w:t>energ</w:t>
+      </w:r>
+      <w:proofErr w:type="spellEnd"/>
+      <w:r>
+        <w:rPr>
+          <w:rFonts w:eastAsia="Times New Roman"/>
+          <w:i/>
+          <w:iCs/>
+        </w:rPr>
+        <w:t>*</w:t>
       </w:r>
       <w:r>
         <w:rPr>
@@ -5116,7 +5756,15 @@
           <w:rFonts w:ascii="Arial" w:eastAsia="Times New Roman" w:hAnsi="Arial" w:cs="Arial"/>
           <w:color w:val="44546A"/>
         </w:rPr>
-        <w:t>(but note it does include</w:t>
+        <w:t xml:space="preserve">(but note it does </w:t>
+      </w:r>
+      <w:proofErr w:type="spellStart"/>
+      <w:r>
+        <w:rPr>
+          <w:rFonts w:ascii="Arial" w:eastAsia="Times New Roman" w:hAnsi="Arial" w:cs="Arial"/>
+          <w:color w:val="44546A"/>
+        </w:rPr>
+        <w:t>include</w:t>
       </w:r>
       <w:r>
         <w:rPr>
@@ -5124,7 +5772,16 @@
           <w:i/>
           <w:iCs/>
         </w:rPr>
-        <w:t>food-intake</w:t>
+        <w:t>food</w:t>
+      </w:r>
+      <w:proofErr w:type="spellEnd"/>
+      <w:r>
+        <w:rPr>
+          <w:rFonts w:eastAsia="Times New Roman"/>
+          <w:i/>
+          <w:iCs/>
+        </w:rPr>
+        <w:t>-intake</w:t>
       </w:r>
       <w:r>
         <w:rPr>
@@ -5162,7 +5819,15 @@
           <w:rFonts w:ascii="Arial" w:eastAsia="Times New Roman" w:hAnsi="Arial" w:cs="Arial"/>
           <w:color w:val="44546A"/>
         </w:rPr>
-        <w:t>. We don’t need to “quote” it because without quotes it searchers for both</w:t>
+        <w:t xml:space="preserve">. We don’t need to “quote” it because without quotes it searchers for </w:t>
+      </w:r>
+      <w:proofErr w:type="spellStart"/>
+      <w:r>
+        <w:rPr>
+          <w:rFonts w:ascii="Arial" w:eastAsia="Times New Roman" w:hAnsi="Arial" w:cs="Arial"/>
+          <w:color w:val="44546A"/>
+        </w:rPr>
+        <w:t>both</w:t>
       </w:r>
       <w:r>
         <w:rPr>
@@ -5170,7 +5835,16 @@
           <w:i/>
           <w:iCs/>
         </w:rPr>
-        <w:t>food-intake</w:t>
+        <w:t>food</w:t>
+      </w:r>
+      <w:proofErr w:type="spellEnd"/>
+      <w:r>
+        <w:rPr>
+          <w:rFonts w:eastAsia="Times New Roman"/>
+          <w:i/>
+          <w:iCs/>
+        </w:rPr>
+        <w:t>-intake</w:t>
       </w:r>
       <w:r>
         <w:rPr>
@@ -5217,7 +5891,15 @@
           <w:rFonts w:ascii="Arial" w:eastAsia="Times New Roman" w:hAnsi="Arial" w:cs="Arial"/>
           <w:color w:val="44546A"/>
         </w:rPr>
-        <w:t>– nothing more, nothing less, just what we want.</w:t>
+        <w:t xml:space="preserve">– nothing more, nothing less, just what we </w:t>
+      </w:r>
+      <w:proofErr w:type="spellStart"/>
+      <w:r>
+        <w:rPr>
+          <w:rFonts w:ascii="Arial" w:eastAsia="Times New Roman" w:hAnsi="Arial" w:cs="Arial"/>
+          <w:color w:val="44546A"/>
+        </w:rPr>
+        <w:t>want.</w:t>
       </w:r>
       <w:hyperlink r:id="rId1" w:history="1">
         <w:r>
@@ -5226,8 +5908,45 @@
             <w:rFonts w:ascii="Arial" w:eastAsia="Times New Roman" w:hAnsi="Arial" w:cs="Arial"/>
             <w:color w:val="800080"/>
           </w:rPr>
-          <w:t>https://clarivate.libguides.com/woscc/searchtips</w:t>
+          <w:t>https</w:t>
         </w:r>
+        <w:proofErr w:type="spellEnd"/>
+        <w:r>
+          <w:rPr>
+            <w:rStyle w:val="Hyperlink"/>
+            <w:rFonts w:ascii="Arial" w:eastAsia="Times New Roman" w:hAnsi="Arial" w:cs="Arial"/>
+            <w:color w:val="800080"/>
+          </w:rPr>
+          <w:t>://clarivate.libguides.com/</w:t>
+        </w:r>
+        <w:proofErr w:type="spellStart"/>
+        <w:r>
+          <w:rPr>
+            <w:rStyle w:val="Hyperlink"/>
+            <w:rFonts w:ascii="Arial" w:eastAsia="Times New Roman" w:hAnsi="Arial" w:cs="Arial"/>
+            <w:color w:val="800080"/>
+          </w:rPr>
+          <w:t>woscc</w:t>
+        </w:r>
+        <w:proofErr w:type="spellEnd"/>
+        <w:r>
+          <w:rPr>
+            <w:rStyle w:val="Hyperlink"/>
+            <w:rFonts w:ascii="Arial" w:eastAsia="Times New Roman" w:hAnsi="Arial" w:cs="Arial"/>
+            <w:color w:val="800080"/>
+          </w:rPr>
+          <w:t>/</w:t>
+        </w:r>
+        <w:proofErr w:type="spellStart"/>
+        <w:r>
+          <w:rPr>
+            <w:rStyle w:val="Hyperlink"/>
+            <w:rFonts w:ascii="Arial" w:eastAsia="Times New Roman" w:hAnsi="Arial" w:cs="Arial"/>
+            <w:color w:val="800080"/>
+          </w:rPr>
+          <w:t>searchtips</w:t>
+        </w:r>
+        <w:proofErr w:type="spellEnd"/>
       </w:hyperlink>
     </w:p>
     <w:p>
@@ -5287,7 +6006,29 @@
           <w:szCs w:val="21"/>
           <w:shd w:val="clear" w:color="auto" w:fill="F8F8F8"/>
         </w:rPr>
-        <w:t>((feeding-rate or bio-energ*)) </w:t>
+        <w:t>((feeding-rate or bio-</w:t>
+      </w:r>
+      <w:proofErr w:type="spellStart"/>
+      <w:r>
+        <w:rPr>
+          <w:rFonts w:ascii="Arial" w:eastAsia="Times New Roman" w:hAnsi="Arial" w:cs="Arial"/>
+          <w:color w:val="2A2D35"/>
+          <w:sz w:val="21"/>
+          <w:szCs w:val="21"/>
+          <w:shd w:val="clear" w:color="auto" w:fill="F8F8F8"/>
+        </w:rPr>
+        <w:t>energ</w:t>
+      </w:r>
+      <w:proofErr w:type="spellEnd"/>
+      <w:r>
+        <w:rPr>
+          <w:rFonts w:ascii="Arial" w:eastAsia="Times New Roman" w:hAnsi="Arial" w:cs="Arial"/>
+          <w:color w:val="2A2D35"/>
+          <w:sz w:val="21"/>
+          <w:szCs w:val="21"/>
+          <w:shd w:val="clear" w:color="auto" w:fill="F8F8F8"/>
+        </w:rPr>
+        <w:t>*)) </w:t>
       </w:r>
       <w:r>
         <w:rPr>
@@ -5321,7 +6062,20 @@
           <w:szCs w:val="21"/>
           <w:shd w:val="clear" w:color="auto" w:fill="F8F8F8"/>
         </w:rPr>
-        <w:t>TOPIC:</w:t>
+        <w:t>TOPIC</w:t>
+      </w:r>
+      <w:proofErr w:type="gramStart"/>
+      <w:r>
+        <w:rPr>
+          <w:rFonts w:ascii="Arial" w:eastAsia="Times New Roman" w:hAnsi="Arial" w:cs="Arial"/>
+          <w:b/>
+          <w:bCs/>
+          <w:color w:val="2A2D35"/>
+          <w:sz w:val="21"/>
+          <w:szCs w:val="21"/>
+          <w:shd w:val="clear" w:color="auto" w:fill="F8F8F8"/>
+        </w:rPr>
+        <w:t>:</w:t>
       </w:r>
       <w:r>
         <w:rPr>
@@ -5331,7 +6085,18 @@
           <w:szCs w:val="21"/>
           <w:shd w:val="clear" w:color="auto" w:fill="F8F8F8"/>
         </w:rPr>
-        <w:t>((mass or weight or size)) </w:t>
+        <w:t>((</w:t>
+      </w:r>
+      <w:proofErr w:type="gramEnd"/>
+      <w:r>
+        <w:rPr>
+          <w:rFonts w:ascii="Arial" w:eastAsia="Times New Roman" w:hAnsi="Arial" w:cs="Arial"/>
+          <w:color w:val="2A2D35"/>
+          <w:sz w:val="21"/>
+          <w:szCs w:val="21"/>
+          <w:shd w:val="clear" w:color="auto" w:fill="F8F8F8"/>
+        </w:rPr>
+        <w:t>mass or weight or size)) </w:t>
       </w:r>
       <w:r>
         <w:rPr>
@@ -5384,7 +6149,7 @@
       </w:pPr>
     </w:p>
   </w:comment>
-  <w:comment w:id="9" w:author="Max Lindmark [2]" w:date="2019-03-31T22:50:00Z" w:initials="ML">
+  <w:comment w:id="10" w:author="Max Lindmark [2]" w:date="2019-03-31T22:50:00Z" w:initials="ML">
     <w:p>
       <w:pPr>
         <w:pStyle w:val="CommentText"/>
@@ -5396,11 +6161,19 @@
         <w:annotationRef/>
       </w:r>
       <w:r>
-        <w:t>Should we maybe try optim*</w:t>
+        <w:t xml:space="preserve">Should we maybe try </w:t>
+      </w:r>
+      <w:proofErr w:type="spellStart"/>
+      <w:r>
+        <w:t>optim</w:t>
+      </w:r>
+      <w:proofErr w:type="spellEnd"/>
+      <w:r>
+        <w:t>*</w:t>
       </w:r>
     </w:p>
   </w:comment>
-  <w:comment w:id="8" w:author="Max Lindmark" w:date="2019-12-09T12:35:00Z" w:initials="ML">
+  <w:comment w:id="9" w:author="Max Lindmark" w:date="2019-12-09T12:35:00Z" w:initials="ML">
     <w:p>
       <w:pPr>
         <w:pStyle w:val="CommentText"/>
@@ -5416,7 +6189,7 @@
       </w:r>
     </w:p>
   </w:comment>
-  <w:comment w:id="11" w:author="Max Lindmark [2]" w:date="2019-09-19T11:56:00Z" w:initials="ML">
+  <w:comment w:id="12" w:author="Max Lindmark [2]" w:date="2019-09-19T11:56:00Z" w:initials="ML">
     <w:p>
       <w:pPr>
         <w:pStyle w:val="ListParagraph"/>
@@ -5433,7 +6206,25 @@
           <w:color w:val="0070C0"/>
           <w:lang w:val="en-US"/>
         </w:rPr>
-        <w:t xml:space="preserve">We obviously need optimum temperature-ranges for the analysis of T_opt and body size… but, for the growth scaling, it could be argued we should have collected all data. Since we anyway standardize to external variables, like the habitat-temperature, we could have done that with experiments with only a single temperature and body mass. However, then we could not standardize data by centering to the experimental temperature or mass range in the experiment (which we could / have done in the Appendix as some kind of sensitivity test). </w:t>
+        <w:t xml:space="preserve">We obviously need optimum temperature-ranges for the analysis of </w:t>
+      </w:r>
+      <w:proofErr w:type="spellStart"/>
+      <w:r>
+        <w:rPr>
+          <w:rFonts w:cstheme="minorHAnsi"/>
+          <w:color w:val="0070C0"/>
+          <w:lang w:val="en-US"/>
+        </w:rPr>
+        <w:t>T_opt</w:t>
+      </w:r>
+      <w:proofErr w:type="spellEnd"/>
+      <w:r>
+        <w:rPr>
+          <w:rFonts w:cstheme="minorHAnsi"/>
+          <w:color w:val="0070C0"/>
+          <w:lang w:val="en-US"/>
+        </w:rPr>
+        <w:t xml:space="preserve"> and body size… but, for the growth scaling, it could be argued we should have collected all data. Since we anyway standardize to external variables, like the habitat-temperature, we could have done that with experiments with only a single temperature and body mass. However, then we could not standardize data by centering to the experimental temperature or mass range in the experiment (which we could / have done in the Appendix as some kind of sensitivity test). </w:t>
       </w:r>
     </w:p>
     <w:p>
@@ -5496,7 +6287,7 @@
       </w:r>
     </w:p>
   </w:comment>
-  <w:comment w:id="12" w:author="Jan Ohlberger" w:date="2019-09-19T12:02:00Z" w:initials="Ca">
+  <w:comment w:id="13" w:author="Jan Ohlberger" w:date="2019-09-19T12:02:00Z" w:initials="Ca">
     <w:p>
       <w:pPr>
         <w:pStyle w:val="CommentText"/>
@@ -5518,7 +6309,7 @@
       </w:r>
     </w:p>
   </w:comment>
-  <w:comment w:id="13" w:author="Max Lindmark [2]" w:date="2019-09-04T15:41:00Z" w:initials="ML">
+  <w:comment w:id="14" w:author="Max Lindmark [2]" w:date="2019-09-04T15:41:00Z" w:initials="ML">
     <w:p>
       <w:pPr>
         <w:rPr>
@@ -5570,47 +6361,83 @@
           <w:color w:val="0070C0"/>
           <w:lang w:val="en-US"/>
         </w:rPr>
-        <w:t>I think we should explore using all data (data from several studies for some species). It does seem like growth estimates are more constrained and do not vary as much as metabolism and Cmax (and when we decided to use only one study per species we had those rates in the same paper). The general idea of these papers is to get as much data as possible, and we know data has been the limiting factor. So maybe doesn’t make sense to limit it when we are this close just for the sake of not using multiple studies. Had we not found the best study we would have used the second best so it’s not because some studies are not good enough.</w:t>
-      </w:r>
-    </w:p>
-    <w:p>
-      <w:pPr>
+        <w:t xml:space="preserve">I think we should explore using all data (data from several studies for some species). It does seem like growth estimates are more constrained and do not vary as much as metabolism and </w:t>
+      </w:r>
+      <w:proofErr w:type="spellStart"/>
+      <w:r>
         <w:rPr>
           <w:rFonts w:cstheme="minorHAnsi"/>
           <w:color w:val="0070C0"/>
           <w:lang w:val="en-US"/>
         </w:rPr>
-      </w:pPr>
-    </w:p>
-    <w:p>
-      <w:pPr>
+        <w:t>Cmax</w:t>
+      </w:r>
+      <w:proofErr w:type="spellEnd"/>
+      <w:r>
         <w:rPr>
           <w:rFonts w:cstheme="minorHAnsi"/>
           <w:color w:val="0070C0"/>
           <w:lang w:val="en-US"/>
         </w:rPr>
-      </w:pPr>
+        <w:t xml:space="preserve"> (and when we decided to use only one study per </w:t>
+      </w:r>
+      <w:proofErr w:type="gramStart"/>
       <w:r>
         <w:rPr>
           <w:rFonts w:cstheme="minorHAnsi"/>
           <w:color w:val="0070C0"/>
           <w:lang w:val="en-US"/>
         </w:rPr>
-        <w:t>Seems like the best idea is to add all data and then see what happens. Our model anyway accounts for species-varying effects. And if it varies a lot between studies, maybe random effect should not be species but study?</w:t>
-      </w:r>
-    </w:p>
-    <w:p>
-      <w:pPr>
-        <w:pStyle w:val="CommentText"/>
+        <w:t>species</w:t>
+      </w:r>
+      <w:proofErr w:type="gramEnd"/>
+      <w:r>
         <w:rPr>
           <w:rFonts w:cstheme="minorHAnsi"/>
           <w:color w:val="0070C0"/>
           <w:lang w:val="en-US"/>
         </w:rPr>
+        <w:t xml:space="preserve"> we had those rates in the same paper). The general idea of these papers is to get as much data as possible, and we know data has been the limiting factor. So maybe doesn’t make sense to limit it when we are this close just for the sake of not using multiple studies. Had we not found the best study we would have used the second best so it’s not because some studies are not good enough.</w:t>
+      </w:r>
+    </w:p>
+    <w:p>
+      <w:pPr>
+        <w:rPr>
+          <w:rFonts w:cstheme="minorHAnsi"/>
+          <w:color w:val="0070C0"/>
+          <w:lang w:val="en-US"/>
+        </w:rPr>
+      </w:pPr>
+    </w:p>
+    <w:p>
+      <w:pPr>
+        <w:rPr>
+          <w:rFonts w:cstheme="minorHAnsi"/>
+          <w:color w:val="0070C0"/>
+          <w:lang w:val="en-US"/>
+        </w:rPr>
+      </w:pPr>
+      <w:r>
+        <w:rPr>
+          <w:rFonts w:cstheme="minorHAnsi"/>
+          <w:color w:val="0070C0"/>
+          <w:lang w:val="en-US"/>
+        </w:rPr>
+        <w:t>Seems like the best idea is to add all data and then see what happens. Our model anyway accounts for species-varying effects. And if it varies a lot between studies, maybe random effect should not be species but study?</w:t>
+      </w:r>
+    </w:p>
+    <w:p>
+      <w:pPr>
+        <w:pStyle w:val="CommentText"/>
+        <w:rPr>
+          <w:rFonts w:cstheme="minorHAnsi"/>
+          <w:color w:val="0070C0"/>
+          <w:lang w:val="en-US"/>
+        </w:rPr>
       </w:pPr>
     </w:p>
   </w:comment>
-  <w:comment w:id="14" w:author="Jan Ohlberger" w:date="2019-09-19T12:02:00Z" w:initials="Ca">
+  <w:comment w:id="15" w:author="Jan Ohlberger" w:date="2019-09-19T12:02:00Z" w:initials="Ca">
     <w:p>
       <w:pPr>
         <w:pStyle w:val="CommentText"/>
@@ -5632,7 +6459,7 @@
       </w:r>
     </w:p>
   </w:comment>
-  <w:comment w:id="15" w:author="Jan Ohlberger" w:date="2019-09-19T12:04:00Z" w:initials="Ca">
+  <w:comment w:id="16" w:author="Jan Ohlberger" w:date="2019-09-19T12:04:00Z" w:initials="Ca">
     <w:p>
       <w:pPr>
         <w:pStyle w:val="CommentText"/>
@@ -5654,7 +6481,7 @@
       </w:r>
     </w:p>
   </w:comment>
-  <w:comment w:id="16" w:author="Max Lindmark [2]" w:date="2019-08-25T14:50:00Z" w:initials="ML">
+  <w:comment w:id="17" w:author="Max Lindmark [2]" w:date="2019-08-25T14:50:00Z" w:initials="ML">
     <w:p>
       <w:pPr>
         <w:pStyle w:val="CommentText"/>
@@ -5676,7 +6503,7 @@
       </w:r>
     </w:p>
   </w:comment>
-  <w:comment w:id="17" w:author="Jan Ohlberger" w:date="2019-09-23T08:35:00Z" w:initials="Ca">
+  <w:comment w:id="18" w:author="Jan Ohlberger" w:date="2019-09-23T08:35:00Z" w:initials="Ca">
     <w:p>
       <w:pPr>
         <w:pStyle w:val="CommentText"/>
@@ -5698,7 +6525,7 @@
       </w:r>
     </w:p>
   </w:comment>
-  <w:comment w:id="18" w:author="Jan Ohlberger" w:date="2019-09-19T12:10:00Z" w:initials="Ca">
+  <w:comment w:id="19" w:author="Jan Ohlberger" w:date="2019-09-19T12:10:00Z" w:initials="Ca">
     <w:p>
       <w:pPr>
         <w:pStyle w:val="CommentText"/>
@@ -5716,11 +6543,19 @@
         <w:rPr>
           <w:lang w:val="en-US"/>
         </w:rPr>
-        <w:t>Not clear why it needs to be two different datasets ???</w:t>
-      </w:r>
+        <w:t xml:space="preserve">Not clear why it needs to be two different </w:t>
+      </w:r>
+      <w:proofErr w:type="gramStart"/>
+      <w:r>
+        <w:rPr>
+          <w:lang w:val="en-US"/>
+        </w:rPr>
+        <w:t>datasets ???</w:t>
+      </w:r>
+      <w:proofErr w:type="gramEnd"/>
     </w:p>
   </w:comment>
-  <w:comment w:id="20" w:author="Max Lindmark [2]" w:date="2019-08-25T12:21:00Z" w:initials="ML">
+  <w:comment w:id="21" w:author="Max Lindmark [2]" w:date="2019-08-25T12:21:00Z" w:initials="ML">
     <w:p>
       <w:pPr>
         <w:pStyle w:val="CommentText"/>
@@ -5742,7 +6577,7 @@
       </w:r>
     </w:p>
   </w:comment>
-  <w:comment w:id="19" w:author="Jan Ohlberger" w:date="2019-09-19T12:08:00Z" w:initials="Ca">
+  <w:comment w:id="20" w:author="Jan Ohlberger" w:date="2019-09-19T12:08:00Z" w:initials="Ca">
     <w:p>
       <w:pPr>
         <w:pStyle w:val="CommentText"/>
@@ -5773,7 +6608,15 @@
         <w:annotationRef/>
       </w:r>
       <w:r>
-        <w:t>Reference for that optimum is also food dependent, perhaps that’s ONE of the reasons field optimum is lower?</w:t>
+        <w:t xml:space="preserve">Reference for that optimum is also food dependent, perhaps that’s ONE of the reasons field </w:t>
+      </w:r>
+      <w:proofErr w:type="gramStart"/>
+      <w:r>
+        <w:t>optimum</w:t>
+      </w:r>
+      <w:proofErr w:type="gramEnd"/>
+      <w:r>
+        <w:t xml:space="preserve"> is lower?</w:t>
       </w:r>
       <w:r>
         <w:t xml:space="preserve"> </w:t>
@@ -10176,7 +11019,7 @@
 </file>
 
 <file path=customXml/itemProps5.xml><?xml version="1.0" encoding="utf-8"?>
-<ds:datastoreItem xmlns:ds="http://schemas.openxmlformats.org/officeDocument/2006/customXml" ds:itemID="{D847FCA6-A508-F848-B274-7A40D6D26432}">
+<ds:datastoreItem xmlns:ds="http://schemas.openxmlformats.org/officeDocument/2006/customXml" ds:itemID="{7E6A0ED6-0F53-F84D-8D12-9FB6176F64C7}">
   <ds:schemaRefs>
     <ds:schemaRef ds:uri="http://schemas.openxmlformats.org/officeDocument/2006/bibliography"/>
   </ds:schemaRefs>

</xml_diff>